<commit_message>
Implemented Adding photos scenarios
</commit_message>
<xml_diff>
--- a/InstagramProjectDocuments.docx
+++ b/InstagramProjectDocuments.docx
@@ -9,7 +9,6 @@
           <w:szCs w:val="32"/>
         </w:rPr>
       </w:pPr>
-      <w:proofErr w:type="spellStart"/>
       <w:r>
         <w:rPr>
           <w:sz w:val="32"/>
@@ -17,7 +16,6 @@
         </w:rPr>
         <w:t>GitHub</w:t>
       </w:r>
-      <w:proofErr w:type="spellEnd"/>
     </w:p>
     <w:p>
       <w:pPr>
@@ -26,31 +24,13 @@
           <w:szCs w:val="32"/>
         </w:rPr>
       </w:pPr>
-      <w:proofErr w:type="gramStart"/>
       <w:r>
         <w:rPr>
           <w:sz w:val="32"/>
           <w:szCs w:val="32"/>
         </w:rPr>
-        <w:t>Creating  File</w:t>
+        <w:t>Creating  File for Instagram</w:t>
       </w:r>
-      <w:proofErr w:type="gramEnd"/>
-      <w:r>
-        <w:rPr>
-          <w:sz w:val="32"/>
-          <w:szCs w:val="32"/>
-        </w:rPr>
-        <w:t xml:space="preserve"> for </w:t>
-      </w:r>
-      <w:proofErr w:type="spellStart"/>
-      <w:r>
-        <w:rPr>
-          <w:sz w:val="32"/>
-          <w:szCs w:val="32"/>
-        </w:rPr>
-        <w:t>Instagram</w:t>
-      </w:r>
-      <w:proofErr w:type="spellEnd"/>
     </w:p>
     <w:p>
       <w:pPr>
@@ -110,6 +90,26 @@
           <w:szCs w:val="32"/>
         </w:rPr>
         <w:t>Uploading status</w:t>
+      </w:r>
+    </w:p>
+    <w:p>
+      <w:pPr>
+        <w:pStyle w:val="ListParagraph"/>
+        <w:numPr>
+          <w:ilvl w:val="0"/>
+          <w:numId w:val="1"/>
+        </w:numPr>
+        <w:rPr>
+          <w:sz w:val="32"/>
+          <w:szCs w:val="32"/>
+        </w:rPr>
+      </w:pPr>
+      <w:r>
+        <w:rPr>
+          <w:sz w:val="32"/>
+          <w:szCs w:val="32"/>
+        </w:rPr>
+        <w:t>Posting photos</w:t>
       </w:r>
     </w:p>
     <w:sectPr>

</xml_diff>

<commit_message>
Added Audio and video features
</commit_message>
<xml_diff>
--- a/InstagramProjectDocuments.docx
+++ b/InstagramProjectDocuments.docx
@@ -110,6 +110,26 @@
           <w:szCs w:val="32"/>
         </w:rPr>
         <w:t>Posting photos</w:t>
+      </w:r>
+    </w:p>
+    <w:p>
+      <w:pPr>
+        <w:pStyle w:val="ListParagraph"/>
+        <w:numPr>
+          <w:ilvl w:val="0"/>
+          <w:numId w:val="1"/>
+        </w:numPr>
+        <w:rPr>
+          <w:sz w:val="32"/>
+          <w:szCs w:val="32"/>
+        </w:rPr>
+      </w:pPr>
+      <w:r>
+        <w:rPr>
+          <w:sz w:val="32"/>
+          <w:szCs w:val="32"/>
+        </w:rPr>
+        <w:t>Audio and video files</w:t>
       </w:r>
     </w:p>
     <w:sectPr>

</xml_diff>